<commit_message>
web lab4 v01 done
</commit_message>
<xml_diff>
--- a/2 курс/Веб-программирование/lab4/report.docx
+++ b/2 курс/Веб-программирование/lab4/report.docx
@@ -157,6 +157,14 @@
           <w:lang w:val="ru-RU"/>
         </w:rPr>
         <w:t>Вариант №</w:t>
+      </w:r>
+      <w:r>
+        <w:rPr>
+          <w:rFonts w:cs="Times New Roman"/>
+          <w:szCs w:val="24"/>
+          <w:lang w:val="ru-RU"/>
+        </w:rPr>
+        <w:t>3751353</w:t>
       </w:r>
     </w:p>
     <w:p>
@@ -671,7 +679,6 @@
         <w:pStyle w:val="2"/>
         <w:rPr>
           <w:rFonts w:ascii="Times New Roman" w:hAnsi="Times New Roman" w:cs="Times New Roman"/>
-          <w:lang w:val="en-US"/>
         </w:rPr>
       </w:pPr>
       <w:bookmarkStart w:id="2" w:name="_Toc216874593"/>
@@ -688,7 +695,7 @@
     </w:p>
     <w:p>
       <w:pPr>
-        <w:ind w:firstLine="0"/>
+        <w:ind w:left="360" w:firstLine="0"/>
         <w:rPr>
           <w:rFonts w:cs="Times New Roman"/>
           <w:lang w:val="ru-RU"/>
@@ -723,7 +730,7 @@
       <w:pPr>
         <w:numPr>
           <w:ilvl w:val="0"/>
-          <w:numId w:val="11"/>
+          <w:numId w:val="16"/>
         </w:numPr>
         <w:rPr>
           <w:rFonts w:cs="Times New Roman"/>
@@ -758,7 +765,7 @@
       <w:pPr>
         <w:numPr>
           <w:ilvl w:val="0"/>
-          <w:numId w:val="11"/>
+          <w:numId w:val="16"/>
         </w:numPr>
         <w:rPr>
           <w:rFonts w:cs="Times New Roman"/>
@@ -801,7 +808,7 @@
           <w:rFonts w:cs="Times New Roman"/>
           <w:lang w:val="ru-RU"/>
         </w:rPr>
-        <w:instrText>HYPERLINK "https://facebook.github.io/react/" \t "_blank"</w:instrText>
+        <w:instrText>HYPERLINK "https://angular.io/" \t "_blank"</w:instrText>
       </w:r>
       <w:r>
         <w:rPr>
@@ -822,12 +829,21 @@
           <w:rFonts w:cs="Times New Roman"/>
           <w:lang w:val="ru-RU"/>
         </w:rPr>
-        <w:t>React</w:t>
+        <w:t>Angular</w:t>
       </w:r>
       <w:proofErr w:type="spellEnd"/>
       <w:r>
         <w:rPr>
-          <w:rFonts w:cs="Times New Roman"/>
+          <w:rStyle w:val="af"/>
+          <w:rFonts w:cs="Times New Roman"/>
+          <w:lang w:val="ru-RU"/>
+        </w:rPr>
+        <w:t xml:space="preserve"> 2+</w:t>
+      </w:r>
+      <w:r>
+        <w:rPr>
+          <w:rFonts w:cs="Times New Roman"/>
+          <w:lang w:val="ru-RU"/>
         </w:rPr>
         <w:fldChar w:fldCharType="end"/>
       </w:r>
@@ -836,107 +852,14 @@
           <w:rFonts w:cs="Times New Roman"/>
           <w:lang w:val="ru-RU"/>
         </w:rPr>
-        <w:t> + </w:t>
-      </w:r>
-      <w:proofErr w:type="spellStart"/>
-      <w:r>
-        <w:rPr>
-          <w:rFonts w:cs="Times New Roman"/>
-          <w:lang w:val="ru-RU"/>
-        </w:rPr>
-        <w:fldChar w:fldCharType="begin"/>
-      </w:r>
-      <w:r>
-        <w:rPr>
-          <w:rFonts w:cs="Times New Roman"/>
-          <w:lang w:val="ru-RU"/>
-        </w:rPr>
-        <w:instrText>HYPERLINK "http://redux.js.org/docs/basics/UsageWithReact.html" \t "_blank"</w:instrText>
-      </w:r>
-      <w:r>
-        <w:rPr>
-          <w:rFonts w:cs="Times New Roman"/>
-          <w:lang w:val="ru-RU"/>
-        </w:rPr>
-      </w:r>
-      <w:r>
-        <w:rPr>
-          <w:rFonts w:cs="Times New Roman"/>
-          <w:lang w:val="ru-RU"/>
-        </w:rPr>
-        <w:fldChar w:fldCharType="separate"/>
-      </w:r>
-      <w:r>
-        <w:rPr>
-          <w:rStyle w:val="af"/>
-          <w:rFonts w:cs="Times New Roman"/>
-          <w:lang w:val="ru-RU"/>
-        </w:rPr>
-        <w:t>Redux</w:t>
-      </w:r>
-      <w:proofErr w:type="spellEnd"/>
-      <w:r>
-        <w:rPr>
-          <w:rFonts w:cs="Times New Roman"/>
-        </w:rPr>
-        <w:fldChar w:fldCharType="end"/>
-      </w:r>
-      <w:r>
-        <w:rPr>
-          <w:rFonts w:cs="Times New Roman"/>
-          <w:lang w:val="ru-RU"/>
-        </w:rPr>
-        <w:t> (необходимо использовать ES6 и JSX) с использованием набора компонентов </w:t>
-      </w:r>
-      <w:proofErr w:type="spellStart"/>
-      <w:r>
-        <w:rPr>
-          <w:rFonts w:cs="Times New Roman"/>
-          <w:lang w:val="ru-RU"/>
-        </w:rPr>
-        <w:fldChar w:fldCharType="begin"/>
-      </w:r>
-      <w:r>
-        <w:rPr>
-          <w:rFonts w:cs="Times New Roman"/>
-          <w:lang w:val="ru-RU"/>
-        </w:rPr>
-        <w:instrText>HYPERLINK "https://www.primefaces.org/primereact/" \l "/" \t "_blank"</w:instrText>
-      </w:r>
-      <w:r>
-        <w:rPr>
-          <w:rFonts w:cs="Times New Roman"/>
-          <w:lang w:val="ru-RU"/>
-        </w:rPr>
-      </w:r>
-      <w:r>
-        <w:rPr>
-          <w:rFonts w:cs="Times New Roman"/>
-          <w:lang w:val="ru-RU"/>
-        </w:rPr>
-        <w:fldChar w:fldCharType="separate"/>
-      </w:r>
-      <w:r>
-        <w:rPr>
-          <w:rStyle w:val="af"/>
-          <w:rFonts w:cs="Times New Roman"/>
-          <w:lang w:val="ru-RU"/>
-        </w:rPr>
-        <w:t>PrimeReact</w:t>
-      </w:r>
-      <w:proofErr w:type="spellEnd"/>
-      <w:r>
-        <w:rPr>
-          <w:rFonts w:cs="Times New Roman"/>
-        </w:rPr>
-        <w:fldChar w:fldCharType="end"/>
+        <w:t> с использованием обычных полей ввода HTML</w:t>
       </w:r>
     </w:p>
     <w:p>
       <w:pPr>
         <w:numPr>
           <w:ilvl w:val="0"/>
-          <w:numId w:val="11"/>
+          <w:numId w:val="16"/>
         </w:numPr>
         <w:rPr>
           <w:rFonts w:cs="Times New Roman"/>
@@ -985,7 +908,7 @@
     </w:p>
     <w:p>
       <w:pPr>
-        <w:ind w:firstLine="0"/>
+        <w:ind w:left="360" w:firstLine="0"/>
         <w:rPr>
           <w:rFonts w:cs="Times New Roman"/>
           <w:lang w:val="ru-RU"/>
@@ -1003,7 +926,7 @@
       <w:pPr>
         <w:numPr>
           <w:ilvl w:val="0"/>
-          <w:numId w:val="12"/>
+          <w:numId w:val="17"/>
         </w:numPr>
         <w:rPr>
           <w:rFonts w:cs="Times New Roman"/>
@@ -1015,14 +938,14 @@
           <w:rFonts w:cs="Times New Roman"/>
           <w:lang w:val="ru-RU"/>
         </w:rPr>
-        <w:t>"Десктопный" - для устройств, ширина экрана которых равна или превышает 1094 пикселей.</w:t>
+        <w:t>"Десктопный" - для устройств, ширина экрана которых равна или превышает 1152 пикселей.</w:t>
       </w:r>
     </w:p>
     <w:p>
       <w:pPr>
         <w:numPr>
           <w:ilvl w:val="0"/>
-          <w:numId w:val="12"/>
+          <w:numId w:val="17"/>
         </w:numPr>
         <w:rPr>
           <w:rFonts w:cs="Times New Roman"/>
@@ -1034,14 +957,14 @@
           <w:rFonts w:cs="Times New Roman"/>
           <w:lang w:val="ru-RU"/>
         </w:rPr>
-        <w:t>"Планшетный" - для устройств, ширина экрана которых равна или превышает 746, но меньше 1094 пикселей.</w:t>
+        <w:t>"Планшетный" - для устройств, ширина экрана которых равна или превышает 749, но меньше 1152 пикселей.</w:t>
       </w:r>
     </w:p>
     <w:p>
       <w:pPr>
         <w:numPr>
           <w:ilvl w:val="0"/>
-          <w:numId w:val="12"/>
+          <w:numId w:val="17"/>
         </w:numPr>
         <w:rPr>
           <w:rFonts w:cs="Times New Roman"/>
@@ -1053,12 +976,12 @@
           <w:rFonts w:cs="Times New Roman"/>
           <w:lang w:val="ru-RU"/>
         </w:rPr>
-        <w:t>"Мобильный"- для устройств, ширина экрана которых меньше 746 пикселей.</w:t>
+        <w:t>"Мобильный"- для устройств, ширина экрана которых меньше 749 пикселей.</w:t>
       </w:r>
     </w:p>
     <w:p>
       <w:pPr>
-        <w:ind w:firstLine="0"/>
+        <w:ind w:left="360" w:firstLine="0"/>
         <w:rPr>
           <w:rFonts w:cs="Times New Roman"/>
           <w:lang w:val="ru-RU"/>
@@ -1078,7 +1001,7 @@
       <w:pPr>
         <w:numPr>
           <w:ilvl w:val="0"/>
-          <w:numId w:val="13"/>
+          <w:numId w:val="18"/>
         </w:numPr>
         <w:rPr>
           <w:rFonts w:cs="Times New Roman"/>
@@ -1097,7 +1020,7 @@
       <w:pPr>
         <w:numPr>
           <w:ilvl w:val="0"/>
-          <w:numId w:val="13"/>
+          <w:numId w:val="18"/>
         </w:numPr>
         <w:rPr>
           <w:rFonts w:cs="Times New Roman"/>
@@ -1114,7 +1037,7 @@
     </w:p>
     <w:p>
       <w:pPr>
-        <w:ind w:firstLine="0"/>
+        <w:ind w:left="360" w:firstLine="0"/>
         <w:rPr>
           <w:rFonts w:cs="Times New Roman"/>
           <w:lang w:val="ru-RU"/>
@@ -1134,7 +1057,7 @@
       <w:pPr>
         <w:numPr>
           <w:ilvl w:val="0"/>
-          <w:numId w:val="14"/>
+          <w:numId w:val="19"/>
         </w:numPr>
         <w:rPr>
           <w:rFonts w:cs="Times New Roman"/>
@@ -1146,39 +1069,7 @@
           <w:rFonts w:cs="Times New Roman"/>
           <w:lang w:val="ru-RU"/>
         </w:rPr>
-        <w:t xml:space="preserve">Набор полей ввода для задания координат точки и радиуса области в соответствии с вариантом задания: </w:t>
-      </w:r>
-      <w:proofErr w:type="spellStart"/>
-      <w:r>
-        <w:rPr>
-          <w:rFonts w:cs="Times New Roman"/>
-          <w:lang w:val="ru-RU"/>
-        </w:rPr>
-        <w:t>Checkbox</w:t>
-      </w:r>
-      <w:proofErr w:type="spellEnd"/>
-      <w:r>
-        <w:rPr>
-          <w:rFonts w:cs="Times New Roman"/>
-          <w:lang w:val="ru-RU"/>
-        </w:rPr>
-        <w:t xml:space="preserve"> {'-4','-3','-2','-1','0','1','2','3','4'} для координаты по оси X, Text (-5 ... 3) для координаты по оси Y, и </w:t>
-      </w:r>
-      <w:proofErr w:type="spellStart"/>
-      <w:r>
-        <w:rPr>
-          <w:rFonts w:cs="Times New Roman"/>
-          <w:lang w:val="ru-RU"/>
-        </w:rPr>
-        <w:t>Checkbox</w:t>
-      </w:r>
-      <w:proofErr w:type="spellEnd"/>
-      <w:r>
-        <w:rPr>
-          <w:rFonts w:cs="Times New Roman"/>
-          <w:lang w:val="ru-RU"/>
-        </w:rPr>
-        <w:t xml:space="preserve"> {'-4','-3','-2','-1','0','1','2','3','4'} для задания радиуса области. Если поле ввода допускает ввод заведомо некорректных </w:t>
+        <w:t xml:space="preserve">Набор полей ввода для задания координат точки и радиуса области в соответствии с вариантом задания: Select {'-2','-1.5','-1','-0.5','0','0.5','1','1.5','2'} для координаты по оси X, Text (-3 ... 5) для координаты по оси Y, и Select {'-2','-1.5','-1','-0.5','0','0.5','1','1.5','2'} для задания радиуса области. Если поле ввода допускает ввод заведомо некорректных </w:t>
       </w:r>
       <w:r>
         <w:rPr>
@@ -1193,7 +1084,7 @@
       <w:pPr>
         <w:numPr>
           <w:ilvl w:val="0"/>
-          <w:numId w:val="14"/>
+          <w:numId w:val="19"/>
         </w:numPr>
         <w:rPr>
           <w:rFonts w:cs="Times New Roman"/>
@@ -1228,7 +1119,7 @@
       <w:pPr>
         <w:numPr>
           <w:ilvl w:val="0"/>
-          <w:numId w:val="14"/>
+          <w:numId w:val="19"/>
         </w:numPr>
         <w:rPr>
           <w:rFonts w:cs="Times New Roman"/>
@@ -1247,7 +1138,7 @@
       <w:pPr>
         <w:numPr>
           <w:ilvl w:val="0"/>
-          <w:numId w:val="14"/>
+          <w:numId w:val="19"/>
         </w:numPr>
         <w:rPr>
           <w:rFonts w:cs="Times New Roman"/>
@@ -1259,12 +1150,12 @@
           <w:rFonts w:cs="Times New Roman"/>
           <w:lang w:val="ru-RU"/>
         </w:rPr>
-        <w:t>Кнопку, по которой аутентифицированный пользователь может закрыть свою сессию и вернуться на стартовую страницу приложения.</w:t>
+        <w:t>Ссылку, по которой аутентифицированный пользователь может закрыть свою сессию и вернуться на стартовую страницу приложения.</w:t>
       </w:r>
     </w:p>
     <w:p>
       <w:pPr>
-        <w:ind w:firstLine="0"/>
+        <w:ind w:left="360" w:firstLine="0"/>
         <w:rPr>
           <w:rFonts w:cs="Times New Roman"/>
           <w:lang w:val="ru-RU"/>
@@ -1284,7 +1175,7 @@
       <w:pPr>
         <w:numPr>
           <w:ilvl w:val="0"/>
-          <w:numId w:val="15"/>
+          <w:numId w:val="20"/>
         </w:numPr>
         <w:rPr>
           <w:rFonts w:cs="Times New Roman"/>
@@ -1319,7 +1210,7 @@
       <w:pPr>
         <w:numPr>
           <w:ilvl w:val="0"/>
-          <w:numId w:val="15"/>
+          <w:numId w:val="20"/>
         </w:numPr>
         <w:rPr>
           <w:rFonts w:cs="Times New Roman"/>
@@ -1342,6 +1233,47 @@
           <w:lang w:val="ru-RU"/>
         </w:rPr>
       </w:pPr>
+      <w:r>
+        <w:rPr>
+          <w:rFonts w:cs="Times New Roman"/>
+          <w:lang w:val="ru-RU"/>
+        </w:rPr>
+        <w:drawing>
+          <wp:inline distT="0" distB="0" distL="0" distR="0" wp14:anchorId="64652EB2" wp14:editId="3130F6BB">
+            <wp:extent cx="2791215" cy="2619741"/>
+            <wp:effectExtent l="0" t="0" r="9525" b="9525"/>
+            <wp:docPr id="1767515059" name="Рисунок 1" descr="Изображение выглядит как диаграмма, текст, линия, График&#10;&#10;Содержимое, созданное искусственным интеллектом, может быть неверным."/>
+            <wp:cNvGraphicFramePr>
+              <a:graphicFrameLocks xmlns:a="http://schemas.openxmlformats.org/drawingml/2006/main" noChangeAspect="1"/>
+            </wp:cNvGraphicFramePr>
+            <a:graphic xmlns:a="http://schemas.openxmlformats.org/drawingml/2006/main">
+              <a:graphicData uri="http://schemas.openxmlformats.org/drawingml/2006/picture">
+                <pic:pic xmlns:pic="http://schemas.openxmlformats.org/drawingml/2006/picture">
+                  <pic:nvPicPr>
+                    <pic:cNvPr id="1767515059" name="Рисунок 1" descr="Изображение выглядит как диаграмма, текст, линия, График&#10;&#10;Содержимое, созданное искусственным интеллектом, может быть неверным."/>
+                    <pic:cNvPicPr/>
+                  </pic:nvPicPr>
+                  <pic:blipFill>
+                    <a:blip r:embed="rId9"/>
+                    <a:stretch>
+                      <a:fillRect/>
+                    </a:stretch>
+                  </pic:blipFill>
+                  <pic:spPr>
+                    <a:xfrm>
+                      <a:off x="0" y="0"/>
+                      <a:ext cx="2791215" cy="2619741"/>
+                    </a:xfrm>
+                    <a:prstGeom prst="rect">
+                      <a:avLst/>
+                    </a:prstGeom>
+                  </pic:spPr>
+                </pic:pic>
+              </a:graphicData>
+            </a:graphic>
+          </wp:inline>
+        </w:drawing>
+      </w:r>
     </w:p>
     <w:p>
       <w:pPr>
@@ -1370,7 +1302,7 @@
           <w:lang w:val="ru-RU"/>
         </w:rPr>
       </w:pPr>
-      <w:hyperlink r:id="rId9" w:history="1">
+      <w:hyperlink r:id="rId10" w:history="1">
         <w:r>
           <w:rPr>
             <w:rStyle w:val="af"/>
@@ -1508,7 +1440,7 @@
       </w:pPr>
     </w:p>
     <w:sectPr>
-      <w:footerReference w:type="default" r:id="rId10"/>
+      <w:footerReference w:type="default" r:id="rId11"/>
       <w:pgSz w:w="12240" w:h="15840"/>
       <w:pgMar w:top="1134" w:right="851" w:bottom="1134" w:left="1701" w:header="709" w:footer="709" w:gutter="0"/>
       <w:cols w:space="708"/>
@@ -2064,6 +1996,155 @@
     </w:lvl>
   </w:abstractNum>
   <w:abstractNum w:abstractNumId="3" w15:restartNumberingAfterBreak="0">
+    <w:nsid w:val="11EA7A88"/>
+    <w:multiLevelType w:val="multilevel"/>
+    <w:tmpl w:val="F5A8EF2E"/>
+    <w:lvl w:ilvl="0">
+      <w:start w:val="1"/>
+      <w:numFmt w:val="bullet"/>
+      <w:lvlText w:val=""/>
+      <w:lvlJc w:val="left"/>
+      <w:pPr>
+        <w:tabs>
+          <w:tab w:val="num" w:pos="720"/>
+        </w:tabs>
+        <w:ind w:left="720" w:hanging="360"/>
+      </w:pPr>
+      <w:rPr>
+        <w:rFonts w:ascii="Symbol" w:hAnsi="Symbol" w:hint="default"/>
+        <w:sz w:val="20"/>
+      </w:rPr>
+    </w:lvl>
+    <w:lvl w:ilvl="1" w:tentative="1">
+      <w:start w:val="1"/>
+      <w:numFmt w:val="bullet"/>
+      <w:lvlText w:val="o"/>
+      <w:lvlJc w:val="left"/>
+      <w:pPr>
+        <w:tabs>
+          <w:tab w:val="num" w:pos="1440"/>
+        </w:tabs>
+        <w:ind w:left="1440" w:hanging="360"/>
+      </w:pPr>
+      <w:rPr>
+        <w:rFonts w:ascii="Courier New" w:hAnsi="Courier New" w:hint="default"/>
+        <w:sz w:val="20"/>
+      </w:rPr>
+    </w:lvl>
+    <w:lvl w:ilvl="2" w:tentative="1">
+      <w:start w:val="1"/>
+      <w:numFmt w:val="bullet"/>
+      <w:lvlText w:val=""/>
+      <w:lvlJc w:val="left"/>
+      <w:pPr>
+        <w:tabs>
+          <w:tab w:val="num" w:pos="2160"/>
+        </w:tabs>
+        <w:ind w:left="2160" w:hanging="360"/>
+      </w:pPr>
+      <w:rPr>
+        <w:rFonts w:ascii="Wingdings" w:hAnsi="Wingdings" w:hint="default"/>
+        <w:sz w:val="20"/>
+      </w:rPr>
+    </w:lvl>
+    <w:lvl w:ilvl="3" w:tentative="1">
+      <w:start w:val="1"/>
+      <w:numFmt w:val="bullet"/>
+      <w:lvlText w:val=""/>
+      <w:lvlJc w:val="left"/>
+      <w:pPr>
+        <w:tabs>
+          <w:tab w:val="num" w:pos="2880"/>
+        </w:tabs>
+        <w:ind w:left="2880" w:hanging="360"/>
+      </w:pPr>
+      <w:rPr>
+        <w:rFonts w:ascii="Wingdings" w:hAnsi="Wingdings" w:hint="default"/>
+        <w:sz w:val="20"/>
+      </w:rPr>
+    </w:lvl>
+    <w:lvl w:ilvl="4" w:tentative="1">
+      <w:start w:val="1"/>
+      <w:numFmt w:val="bullet"/>
+      <w:lvlText w:val=""/>
+      <w:lvlJc w:val="left"/>
+      <w:pPr>
+        <w:tabs>
+          <w:tab w:val="num" w:pos="3600"/>
+        </w:tabs>
+        <w:ind w:left="3600" w:hanging="360"/>
+      </w:pPr>
+      <w:rPr>
+        <w:rFonts w:ascii="Wingdings" w:hAnsi="Wingdings" w:hint="default"/>
+        <w:sz w:val="20"/>
+      </w:rPr>
+    </w:lvl>
+    <w:lvl w:ilvl="5" w:tentative="1">
+      <w:start w:val="1"/>
+      <w:numFmt w:val="bullet"/>
+      <w:lvlText w:val=""/>
+      <w:lvlJc w:val="left"/>
+      <w:pPr>
+        <w:tabs>
+          <w:tab w:val="num" w:pos="4320"/>
+        </w:tabs>
+        <w:ind w:left="4320" w:hanging="360"/>
+      </w:pPr>
+      <w:rPr>
+        <w:rFonts w:ascii="Wingdings" w:hAnsi="Wingdings" w:hint="default"/>
+        <w:sz w:val="20"/>
+      </w:rPr>
+    </w:lvl>
+    <w:lvl w:ilvl="6" w:tentative="1">
+      <w:start w:val="1"/>
+      <w:numFmt w:val="bullet"/>
+      <w:lvlText w:val=""/>
+      <w:lvlJc w:val="left"/>
+      <w:pPr>
+        <w:tabs>
+          <w:tab w:val="num" w:pos="5040"/>
+        </w:tabs>
+        <w:ind w:left="5040" w:hanging="360"/>
+      </w:pPr>
+      <w:rPr>
+        <w:rFonts w:ascii="Wingdings" w:hAnsi="Wingdings" w:hint="default"/>
+        <w:sz w:val="20"/>
+      </w:rPr>
+    </w:lvl>
+    <w:lvl w:ilvl="7" w:tentative="1">
+      <w:start w:val="1"/>
+      <w:numFmt w:val="bullet"/>
+      <w:lvlText w:val=""/>
+      <w:lvlJc w:val="left"/>
+      <w:pPr>
+        <w:tabs>
+          <w:tab w:val="num" w:pos="5760"/>
+        </w:tabs>
+        <w:ind w:left="5760" w:hanging="360"/>
+      </w:pPr>
+      <w:rPr>
+        <w:rFonts w:ascii="Wingdings" w:hAnsi="Wingdings" w:hint="default"/>
+        <w:sz w:val="20"/>
+      </w:rPr>
+    </w:lvl>
+    <w:lvl w:ilvl="8" w:tentative="1">
+      <w:start w:val="1"/>
+      <w:numFmt w:val="bullet"/>
+      <w:lvlText w:val=""/>
+      <w:lvlJc w:val="left"/>
+      <w:pPr>
+        <w:tabs>
+          <w:tab w:val="num" w:pos="6480"/>
+        </w:tabs>
+        <w:ind w:left="6480" w:hanging="360"/>
+      </w:pPr>
+      <w:rPr>
+        <w:rFonts w:ascii="Wingdings" w:hAnsi="Wingdings" w:hint="default"/>
+        <w:sz w:val="20"/>
+      </w:rPr>
+    </w:lvl>
+  </w:abstractNum>
+  <w:abstractNum w:abstractNumId="4" w15:restartNumberingAfterBreak="0">
     <w:nsid w:val="18051B62"/>
     <w:multiLevelType w:val="multilevel"/>
     <w:tmpl w:val="597EC99E"/>
@@ -2212,7 +2293,7 @@
       </w:rPr>
     </w:lvl>
   </w:abstractNum>
-  <w:abstractNum w:abstractNumId="4" w15:restartNumberingAfterBreak="0">
+  <w:abstractNum w:abstractNumId="5" w15:restartNumberingAfterBreak="0">
     <w:nsid w:val="1C662D81"/>
     <w:multiLevelType w:val="multilevel"/>
     <w:tmpl w:val="B28C4734"/>
@@ -2329,7 +2410,7 @@
       </w:pPr>
     </w:lvl>
   </w:abstractNum>
-  <w:abstractNum w:abstractNumId="5" w15:restartNumberingAfterBreak="0">
+  <w:abstractNum w:abstractNumId="6" w15:restartNumberingAfterBreak="0">
     <w:nsid w:val="1ED048A2"/>
     <w:multiLevelType w:val="multilevel"/>
     <w:tmpl w:val="60CA9A20"/>
@@ -2478,7 +2559,7 @@
       </w:rPr>
     </w:lvl>
   </w:abstractNum>
-  <w:abstractNum w:abstractNumId="6" w15:restartNumberingAfterBreak="0">
+  <w:abstractNum w:abstractNumId="7" w15:restartNumberingAfterBreak="0">
     <w:nsid w:val="1F0B1702"/>
     <w:multiLevelType w:val="multilevel"/>
     <w:tmpl w:val="CA6ABA78"/>
@@ -2627,7 +2708,156 @@
       </w:rPr>
     </w:lvl>
   </w:abstractNum>
-  <w:abstractNum w:abstractNumId="7" w15:restartNumberingAfterBreak="0">
+  <w:abstractNum w:abstractNumId="8" w15:restartNumberingAfterBreak="0">
+    <w:nsid w:val="2D5C540F"/>
+    <w:multiLevelType w:val="multilevel"/>
+    <w:tmpl w:val="36A244E4"/>
+    <w:lvl w:ilvl="0">
+      <w:start w:val="1"/>
+      <w:numFmt w:val="bullet"/>
+      <w:lvlText w:val=""/>
+      <w:lvlJc w:val="left"/>
+      <w:pPr>
+        <w:tabs>
+          <w:tab w:val="num" w:pos="720"/>
+        </w:tabs>
+        <w:ind w:left="720" w:hanging="360"/>
+      </w:pPr>
+      <w:rPr>
+        <w:rFonts w:ascii="Symbol" w:hAnsi="Symbol" w:hint="default"/>
+        <w:sz w:val="20"/>
+      </w:rPr>
+    </w:lvl>
+    <w:lvl w:ilvl="1" w:tentative="1">
+      <w:start w:val="1"/>
+      <w:numFmt w:val="bullet"/>
+      <w:lvlText w:val="o"/>
+      <w:lvlJc w:val="left"/>
+      <w:pPr>
+        <w:tabs>
+          <w:tab w:val="num" w:pos="1440"/>
+        </w:tabs>
+        <w:ind w:left="1440" w:hanging="360"/>
+      </w:pPr>
+      <w:rPr>
+        <w:rFonts w:ascii="Courier New" w:hAnsi="Courier New" w:hint="default"/>
+        <w:sz w:val="20"/>
+      </w:rPr>
+    </w:lvl>
+    <w:lvl w:ilvl="2" w:tentative="1">
+      <w:start w:val="1"/>
+      <w:numFmt w:val="bullet"/>
+      <w:lvlText w:val=""/>
+      <w:lvlJc w:val="left"/>
+      <w:pPr>
+        <w:tabs>
+          <w:tab w:val="num" w:pos="2160"/>
+        </w:tabs>
+        <w:ind w:left="2160" w:hanging="360"/>
+      </w:pPr>
+      <w:rPr>
+        <w:rFonts w:ascii="Wingdings" w:hAnsi="Wingdings" w:hint="default"/>
+        <w:sz w:val="20"/>
+      </w:rPr>
+    </w:lvl>
+    <w:lvl w:ilvl="3" w:tentative="1">
+      <w:start w:val="1"/>
+      <w:numFmt w:val="bullet"/>
+      <w:lvlText w:val=""/>
+      <w:lvlJc w:val="left"/>
+      <w:pPr>
+        <w:tabs>
+          <w:tab w:val="num" w:pos="2880"/>
+        </w:tabs>
+        <w:ind w:left="2880" w:hanging="360"/>
+      </w:pPr>
+      <w:rPr>
+        <w:rFonts w:ascii="Wingdings" w:hAnsi="Wingdings" w:hint="default"/>
+        <w:sz w:val="20"/>
+      </w:rPr>
+    </w:lvl>
+    <w:lvl w:ilvl="4" w:tentative="1">
+      <w:start w:val="1"/>
+      <w:numFmt w:val="bullet"/>
+      <w:lvlText w:val=""/>
+      <w:lvlJc w:val="left"/>
+      <w:pPr>
+        <w:tabs>
+          <w:tab w:val="num" w:pos="3600"/>
+        </w:tabs>
+        <w:ind w:left="3600" w:hanging="360"/>
+      </w:pPr>
+      <w:rPr>
+        <w:rFonts w:ascii="Wingdings" w:hAnsi="Wingdings" w:hint="default"/>
+        <w:sz w:val="20"/>
+      </w:rPr>
+    </w:lvl>
+    <w:lvl w:ilvl="5" w:tentative="1">
+      <w:start w:val="1"/>
+      <w:numFmt w:val="bullet"/>
+      <w:lvlText w:val=""/>
+      <w:lvlJc w:val="left"/>
+      <w:pPr>
+        <w:tabs>
+          <w:tab w:val="num" w:pos="4320"/>
+        </w:tabs>
+        <w:ind w:left="4320" w:hanging="360"/>
+      </w:pPr>
+      <w:rPr>
+        <w:rFonts w:ascii="Wingdings" w:hAnsi="Wingdings" w:hint="default"/>
+        <w:sz w:val="20"/>
+      </w:rPr>
+    </w:lvl>
+    <w:lvl w:ilvl="6" w:tentative="1">
+      <w:start w:val="1"/>
+      <w:numFmt w:val="bullet"/>
+      <w:lvlText w:val=""/>
+      <w:lvlJc w:val="left"/>
+      <w:pPr>
+        <w:tabs>
+          <w:tab w:val="num" w:pos="5040"/>
+        </w:tabs>
+        <w:ind w:left="5040" w:hanging="360"/>
+      </w:pPr>
+      <w:rPr>
+        <w:rFonts w:ascii="Wingdings" w:hAnsi="Wingdings" w:hint="default"/>
+        <w:sz w:val="20"/>
+      </w:rPr>
+    </w:lvl>
+    <w:lvl w:ilvl="7" w:tentative="1">
+      <w:start w:val="1"/>
+      <w:numFmt w:val="bullet"/>
+      <w:lvlText w:val=""/>
+      <w:lvlJc w:val="left"/>
+      <w:pPr>
+        <w:tabs>
+          <w:tab w:val="num" w:pos="5760"/>
+        </w:tabs>
+        <w:ind w:left="5760" w:hanging="360"/>
+      </w:pPr>
+      <w:rPr>
+        <w:rFonts w:ascii="Wingdings" w:hAnsi="Wingdings" w:hint="default"/>
+        <w:sz w:val="20"/>
+      </w:rPr>
+    </w:lvl>
+    <w:lvl w:ilvl="8" w:tentative="1">
+      <w:start w:val="1"/>
+      <w:numFmt w:val="bullet"/>
+      <w:lvlText w:val=""/>
+      <w:lvlJc w:val="left"/>
+      <w:pPr>
+        <w:tabs>
+          <w:tab w:val="num" w:pos="6480"/>
+        </w:tabs>
+        <w:ind w:left="6480" w:hanging="360"/>
+      </w:pPr>
+      <w:rPr>
+        <w:rFonts w:ascii="Wingdings" w:hAnsi="Wingdings" w:hint="default"/>
+        <w:sz w:val="20"/>
+      </w:rPr>
+    </w:lvl>
+  </w:abstractNum>
+  <w:abstractNum w:abstractNumId="9" w15:restartNumberingAfterBreak="0">
     <w:nsid w:val="33C950E8"/>
     <w:multiLevelType w:val="multilevel"/>
     <w:tmpl w:val="50C87E16"/>
@@ -2776,7 +3006,7 @@
       </w:rPr>
     </w:lvl>
   </w:abstractNum>
-  <w:abstractNum w:abstractNumId="8" w15:restartNumberingAfterBreak="0">
+  <w:abstractNum w:abstractNumId="10" w15:restartNumberingAfterBreak="0">
     <w:nsid w:val="385B3EE2"/>
     <w:multiLevelType w:val="multilevel"/>
     <w:tmpl w:val="6D4A06C0"/>
@@ -2925,7 +3155,7 @@
       </w:rPr>
     </w:lvl>
   </w:abstractNum>
-  <w:abstractNum w:abstractNumId="9" w15:restartNumberingAfterBreak="0">
+  <w:abstractNum w:abstractNumId="11" w15:restartNumberingAfterBreak="0">
     <w:nsid w:val="4B7A533B"/>
     <w:multiLevelType w:val="multilevel"/>
     <w:tmpl w:val="6F2EBB36"/>
@@ -3074,7 +3304,7 @@
       </w:rPr>
     </w:lvl>
   </w:abstractNum>
-  <w:abstractNum w:abstractNumId="10" w15:restartNumberingAfterBreak="0">
+  <w:abstractNum w:abstractNumId="12" w15:restartNumberingAfterBreak="0">
     <w:nsid w:val="4BF52BEF"/>
     <w:multiLevelType w:val="multilevel"/>
     <w:tmpl w:val="76B4627E"/>
@@ -3223,7 +3453,7 @@
       </w:rPr>
     </w:lvl>
   </w:abstractNum>
-  <w:abstractNum w:abstractNumId="11" w15:restartNumberingAfterBreak="0">
+  <w:abstractNum w:abstractNumId="13" w15:restartNumberingAfterBreak="0">
     <w:nsid w:val="4E9B4D6E"/>
     <w:multiLevelType w:val="multilevel"/>
     <w:tmpl w:val="6E3211B0"/>
@@ -3336,7 +3566,156 @@
       </w:pPr>
     </w:lvl>
   </w:abstractNum>
-  <w:abstractNum w:abstractNumId="12" w15:restartNumberingAfterBreak="0">
+  <w:abstractNum w:abstractNumId="14" w15:restartNumberingAfterBreak="0">
+    <w:nsid w:val="52D73D25"/>
+    <w:multiLevelType w:val="multilevel"/>
+    <w:tmpl w:val="CDDABACA"/>
+    <w:lvl w:ilvl="0">
+      <w:start w:val="1"/>
+      <w:numFmt w:val="bullet"/>
+      <w:lvlText w:val=""/>
+      <w:lvlJc w:val="left"/>
+      <w:pPr>
+        <w:tabs>
+          <w:tab w:val="num" w:pos="720"/>
+        </w:tabs>
+        <w:ind w:left="720" w:hanging="360"/>
+      </w:pPr>
+      <w:rPr>
+        <w:rFonts w:ascii="Symbol" w:hAnsi="Symbol" w:hint="default"/>
+        <w:sz w:val="20"/>
+      </w:rPr>
+    </w:lvl>
+    <w:lvl w:ilvl="1" w:tentative="1">
+      <w:start w:val="1"/>
+      <w:numFmt w:val="bullet"/>
+      <w:lvlText w:val="o"/>
+      <w:lvlJc w:val="left"/>
+      <w:pPr>
+        <w:tabs>
+          <w:tab w:val="num" w:pos="1440"/>
+        </w:tabs>
+        <w:ind w:left="1440" w:hanging="360"/>
+      </w:pPr>
+      <w:rPr>
+        <w:rFonts w:ascii="Courier New" w:hAnsi="Courier New" w:hint="default"/>
+        <w:sz w:val="20"/>
+      </w:rPr>
+    </w:lvl>
+    <w:lvl w:ilvl="2" w:tentative="1">
+      <w:start w:val="1"/>
+      <w:numFmt w:val="bullet"/>
+      <w:lvlText w:val=""/>
+      <w:lvlJc w:val="left"/>
+      <w:pPr>
+        <w:tabs>
+          <w:tab w:val="num" w:pos="2160"/>
+        </w:tabs>
+        <w:ind w:left="2160" w:hanging="360"/>
+      </w:pPr>
+      <w:rPr>
+        <w:rFonts w:ascii="Wingdings" w:hAnsi="Wingdings" w:hint="default"/>
+        <w:sz w:val="20"/>
+      </w:rPr>
+    </w:lvl>
+    <w:lvl w:ilvl="3" w:tentative="1">
+      <w:start w:val="1"/>
+      <w:numFmt w:val="bullet"/>
+      <w:lvlText w:val=""/>
+      <w:lvlJc w:val="left"/>
+      <w:pPr>
+        <w:tabs>
+          <w:tab w:val="num" w:pos="2880"/>
+        </w:tabs>
+        <w:ind w:left="2880" w:hanging="360"/>
+      </w:pPr>
+      <w:rPr>
+        <w:rFonts w:ascii="Wingdings" w:hAnsi="Wingdings" w:hint="default"/>
+        <w:sz w:val="20"/>
+      </w:rPr>
+    </w:lvl>
+    <w:lvl w:ilvl="4" w:tentative="1">
+      <w:start w:val="1"/>
+      <w:numFmt w:val="bullet"/>
+      <w:lvlText w:val=""/>
+      <w:lvlJc w:val="left"/>
+      <w:pPr>
+        <w:tabs>
+          <w:tab w:val="num" w:pos="3600"/>
+        </w:tabs>
+        <w:ind w:left="3600" w:hanging="360"/>
+      </w:pPr>
+      <w:rPr>
+        <w:rFonts w:ascii="Wingdings" w:hAnsi="Wingdings" w:hint="default"/>
+        <w:sz w:val="20"/>
+      </w:rPr>
+    </w:lvl>
+    <w:lvl w:ilvl="5" w:tentative="1">
+      <w:start w:val="1"/>
+      <w:numFmt w:val="bullet"/>
+      <w:lvlText w:val=""/>
+      <w:lvlJc w:val="left"/>
+      <w:pPr>
+        <w:tabs>
+          <w:tab w:val="num" w:pos="4320"/>
+        </w:tabs>
+        <w:ind w:left="4320" w:hanging="360"/>
+      </w:pPr>
+      <w:rPr>
+        <w:rFonts w:ascii="Wingdings" w:hAnsi="Wingdings" w:hint="default"/>
+        <w:sz w:val="20"/>
+      </w:rPr>
+    </w:lvl>
+    <w:lvl w:ilvl="6" w:tentative="1">
+      <w:start w:val="1"/>
+      <w:numFmt w:val="bullet"/>
+      <w:lvlText w:val=""/>
+      <w:lvlJc w:val="left"/>
+      <w:pPr>
+        <w:tabs>
+          <w:tab w:val="num" w:pos="5040"/>
+        </w:tabs>
+        <w:ind w:left="5040" w:hanging="360"/>
+      </w:pPr>
+      <w:rPr>
+        <w:rFonts w:ascii="Wingdings" w:hAnsi="Wingdings" w:hint="default"/>
+        <w:sz w:val="20"/>
+      </w:rPr>
+    </w:lvl>
+    <w:lvl w:ilvl="7" w:tentative="1">
+      <w:start w:val="1"/>
+      <w:numFmt w:val="bullet"/>
+      <w:lvlText w:val=""/>
+      <w:lvlJc w:val="left"/>
+      <w:pPr>
+        <w:tabs>
+          <w:tab w:val="num" w:pos="5760"/>
+        </w:tabs>
+        <w:ind w:left="5760" w:hanging="360"/>
+      </w:pPr>
+      <w:rPr>
+        <w:rFonts w:ascii="Wingdings" w:hAnsi="Wingdings" w:hint="default"/>
+        <w:sz w:val="20"/>
+      </w:rPr>
+    </w:lvl>
+    <w:lvl w:ilvl="8" w:tentative="1">
+      <w:start w:val="1"/>
+      <w:numFmt w:val="bullet"/>
+      <w:lvlText w:val=""/>
+      <w:lvlJc w:val="left"/>
+      <w:pPr>
+        <w:tabs>
+          <w:tab w:val="num" w:pos="6480"/>
+        </w:tabs>
+        <w:ind w:left="6480" w:hanging="360"/>
+      </w:pPr>
+      <w:rPr>
+        <w:rFonts w:ascii="Wingdings" w:hAnsi="Wingdings" w:hint="default"/>
+        <w:sz w:val="20"/>
+      </w:rPr>
+    </w:lvl>
+  </w:abstractNum>
+  <w:abstractNum w:abstractNumId="15" w15:restartNumberingAfterBreak="0">
     <w:nsid w:val="52FA16F9"/>
     <w:multiLevelType w:val="multilevel"/>
     <w:tmpl w:val="135C1508"/>
@@ -3485,7 +3864,305 @@
       </w:rPr>
     </w:lvl>
   </w:abstractNum>
-  <w:abstractNum w:abstractNumId="13" w15:restartNumberingAfterBreak="0">
+  <w:abstractNum w:abstractNumId="16" w15:restartNumberingAfterBreak="0">
+    <w:nsid w:val="57121BFB"/>
+    <w:multiLevelType w:val="multilevel"/>
+    <w:tmpl w:val="5E4A8F96"/>
+    <w:lvl w:ilvl="0">
+      <w:start w:val="1"/>
+      <w:numFmt w:val="bullet"/>
+      <w:lvlText w:val=""/>
+      <w:lvlJc w:val="left"/>
+      <w:pPr>
+        <w:tabs>
+          <w:tab w:val="num" w:pos="720"/>
+        </w:tabs>
+        <w:ind w:left="720" w:hanging="360"/>
+      </w:pPr>
+      <w:rPr>
+        <w:rFonts w:ascii="Symbol" w:hAnsi="Symbol" w:hint="default"/>
+        <w:sz w:val="20"/>
+      </w:rPr>
+    </w:lvl>
+    <w:lvl w:ilvl="1" w:tentative="1">
+      <w:start w:val="1"/>
+      <w:numFmt w:val="bullet"/>
+      <w:lvlText w:val="o"/>
+      <w:lvlJc w:val="left"/>
+      <w:pPr>
+        <w:tabs>
+          <w:tab w:val="num" w:pos="1440"/>
+        </w:tabs>
+        <w:ind w:left="1440" w:hanging="360"/>
+      </w:pPr>
+      <w:rPr>
+        <w:rFonts w:ascii="Courier New" w:hAnsi="Courier New" w:hint="default"/>
+        <w:sz w:val="20"/>
+      </w:rPr>
+    </w:lvl>
+    <w:lvl w:ilvl="2" w:tentative="1">
+      <w:start w:val="1"/>
+      <w:numFmt w:val="bullet"/>
+      <w:lvlText w:val=""/>
+      <w:lvlJc w:val="left"/>
+      <w:pPr>
+        <w:tabs>
+          <w:tab w:val="num" w:pos="2160"/>
+        </w:tabs>
+        <w:ind w:left="2160" w:hanging="360"/>
+      </w:pPr>
+      <w:rPr>
+        <w:rFonts w:ascii="Wingdings" w:hAnsi="Wingdings" w:hint="default"/>
+        <w:sz w:val="20"/>
+      </w:rPr>
+    </w:lvl>
+    <w:lvl w:ilvl="3" w:tentative="1">
+      <w:start w:val="1"/>
+      <w:numFmt w:val="bullet"/>
+      <w:lvlText w:val=""/>
+      <w:lvlJc w:val="left"/>
+      <w:pPr>
+        <w:tabs>
+          <w:tab w:val="num" w:pos="2880"/>
+        </w:tabs>
+        <w:ind w:left="2880" w:hanging="360"/>
+      </w:pPr>
+      <w:rPr>
+        <w:rFonts w:ascii="Wingdings" w:hAnsi="Wingdings" w:hint="default"/>
+        <w:sz w:val="20"/>
+      </w:rPr>
+    </w:lvl>
+    <w:lvl w:ilvl="4" w:tentative="1">
+      <w:start w:val="1"/>
+      <w:numFmt w:val="bullet"/>
+      <w:lvlText w:val=""/>
+      <w:lvlJc w:val="left"/>
+      <w:pPr>
+        <w:tabs>
+          <w:tab w:val="num" w:pos="3600"/>
+        </w:tabs>
+        <w:ind w:left="3600" w:hanging="360"/>
+      </w:pPr>
+      <w:rPr>
+        <w:rFonts w:ascii="Wingdings" w:hAnsi="Wingdings" w:hint="default"/>
+        <w:sz w:val="20"/>
+      </w:rPr>
+    </w:lvl>
+    <w:lvl w:ilvl="5" w:tentative="1">
+      <w:start w:val="1"/>
+      <w:numFmt w:val="bullet"/>
+      <w:lvlText w:val=""/>
+      <w:lvlJc w:val="left"/>
+      <w:pPr>
+        <w:tabs>
+          <w:tab w:val="num" w:pos="4320"/>
+        </w:tabs>
+        <w:ind w:left="4320" w:hanging="360"/>
+      </w:pPr>
+      <w:rPr>
+        <w:rFonts w:ascii="Wingdings" w:hAnsi="Wingdings" w:hint="default"/>
+        <w:sz w:val="20"/>
+      </w:rPr>
+    </w:lvl>
+    <w:lvl w:ilvl="6" w:tentative="1">
+      <w:start w:val="1"/>
+      <w:numFmt w:val="bullet"/>
+      <w:lvlText w:val=""/>
+      <w:lvlJc w:val="left"/>
+      <w:pPr>
+        <w:tabs>
+          <w:tab w:val="num" w:pos="5040"/>
+        </w:tabs>
+        <w:ind w:left="5040" w:hanging="360"/>
+      </w:pPr>
+      <w:rPr>
+        <w:rFonts w:ascii="Wingdings" w:hAnsi="Wingdings" w:hint="default"/>
+        <w:sz w:val="20"/>
+      </w:rPr>
+    </w:lvl>
+    <w:lvl w:ilvl="7" w:tentative="1">
+      <w:start w:val="1"/>
+      <w:numFmt w:val="bullet"/>
+      <w:lvlText w:val=""/>
+      <w:lvlJc w:val="left"/>
+      <w:pPr>
+        <w:tabs>
+          <w:tab w:val="num" w:pos="5760"/>
+        </w:tabs>
+        <w:ind w:left="5760" w:hanging="360"/>
+      </w:pPr>
+      <w:rPr>
+        <w:rFonts w:ascii="Wingdings" w:hAnsi="Wingdings" w:hint="default"/>
+        <w:sz w:val="20"/>
+      </w:rPr>
+    </w:lvl>
+    <w:lvl w:ilvl="8" w:tentative="1">
+      <w:start w:val="1"/>
+      <w:numFmt w:val="bullet"/>
+      <w:lvlText w:val=""/>
+      <w:lvlJc w:val="left"/>
+      <w:pPr>
+        <w:tabs>
+          <w:tab w:val="num" w:pos="6480"/>
+        </w:tabs>
+        <w:ind w:left="6480" w:hanging="360"/>
+      </w:pPr>
+      <w:rPr>
+        <w:rFonts w:ascii="Wingdings" w:hAnsi="Wingdings" w:hint="default"/>
+        <w:sz w:val="20"/>
+      </w:rPr>
+    </w:lvl>
+  </w:abstractNum>
+  <w:abstractNum w:abstractNumId="17" w15:restartNumberingAfterBreak="0">
+    <w:nsid w:val="62E375AB"/>
+    <w:multiLevelType w:val="multilevel"/>
+    <w:tmpl w:val="CD3E57B0"/>
+    <w:lvl w:ilvl="0">
+      <w:start w:val="1"/>
+      <w:numFmt w:val="bullet"/>
+      <w:lvlText w:val=""/>
+      <w:lvlJc w:val="left"/>
+      <w:pPr>
+        <w:tabs>
+          <w:tab w:val="num" w:pos="720"/>
+        </w:tabs>
+        <w:ind w:left="720" w:hanging="360"/>
+      </w:pPr>
+      <w:rPr>
+        <w:rFonts w:ascii="Symbol" w:hAnsi="Symbol" w:hint="default"/>
+        <w:sz w:val="20"/>
+      </w:rPr>
+    </w:lvl>
+    <w:lvl w:ilvl="1" w:tentative="1">
+      <w:start w:val="1"/>
+      <w:numFmt w:val="bullet"/>
+      <w:lvlText w:val="o"/>
+      <w:lvlJc w:val="left"/>
+      <w:pPr>
+        <w:tabs>
+          <w:tab w:val="num" w:pos="1440"/>
+        </w:tabs>
+        <w:ind w:left="1440" w:hanging="360"/>
+      </w:pPr>
+      <w:rPr>
+        <w:rFonts w:ascii="Courier New" w:hAnsi="Courier New" w:hint="default"/>
+        <w:sz w:val="20"/>
+      </w:rPr>
+    </w:lvl>
+    <w:lvl w:ilvl="2" w:tentative="1">
+      <w:start w:val="1"/>
+      <w:numFmt w:val="bullet"/>
+      <w:lvlText w:val=""/>
+      <w:lvlJc w:val="left"/>
+      <w:pPr>
+        <w:tabs>
+          <w:tab w:val="num" w:pos="2160"/>
+        </w:tabs>
+        <w:ind w:left="2160" w:hanging="360"/>
+      </w:pPr>
+      <w:rPr>
+        <w:rFonts w:ascii="Wingdings" w:hAnsi="Wingdings" w:hint="default"/>
+        <w:sz w:val="20"/>
+      </w:rPr>
+    </w:lvl>
+    <w:lvl w:ilvl="3" w:tentative="1">
+      <w:start w:val="1"/>
+      <w:numFmt w:val="bullet"/>
+      <w:lvlText w:val=""/>
+      <w:lvlJc w:val="left"/>
+      <w:pPr>
+        <w:tabs>
+          <w:tab w:val="num" w:pos="2880"/>
+        </w:tabs>
+        <w:ind w:left="2880" w:hanging="360"/>
+      </w:pPr>
+      <w:rPr>
+        <w:rFonts w:ascii="Wingdings" w:hAnsi="Wingdings" w:hint="default"/>
+        <w:sz w:val="20"/>
+      </w:rPr>
+    </w:lvl>
+    <w:lvl w:ilvl="4" w:tentative="1">
+      <w:start w:val="1"/>
+      <w:numFmt w:val="bullet"/>
+      <w:lvlText w:val=""/>
+      <w:lvlJc w:val="left"/>
+      <w:pPr>
+        <w:tabs>
+          <w:tab w:val="num" w:pos="3600"/>
+        </w:tabs>
+        <w:ind w:left="3600" w:hanging="360"/>
+      </w:pPr>
+      <w:rPr>
+        <w:rFonts w:ascii="Wingdings" w:hAnsi="Wingdings" w:hint="default"/>
+        <w:sz w:val="20"/>
+      </w:rPr>
+    </w:lvl>
+    <w:lvl w:ilvl="5" w:tentative="1">
+      <w:start w:val="1"/>
+      <w:numFmt w:val="bullet"/>
+      <w:lvlText w:val=""/>
+      <w:lvlJc w:val="left"/>
+      <w:pPr>
+        <w:tabs>
+          <w:tab w:val="num" w:pos="4320"/>
+        </w:tabs>
+        <w:ind w:left="4320" w:hanging="360"/>
+      </w:pPr>
+      <w:rPr>
+        <w:rFonts w:ascii="Wingdings" w:hAnsi="Wingdings" w:hint="default"/>
+        <w:sz w:val="20"/>
+      </w:rPr>
+    </w:lvl>
+    <w:lvl w:ilvl="6" w:tentative="1">
+      <w:start w:val="1"/>
+      <w:numFmt w:val="bullet"/>
+      <w:lvlText w:val=""/>
+      <w:lvlJc w:val="left"/>
+      <w:pPr>
+        <w:tabs>
+          <w:tab w:val="num" w:pos="5040"/>
+        </w:tabs>
+        <w:ind w:left="5040" w:hanging="360"/>
+      </w:pPr>
+      <w:rPr>
+        <w:rFonts w:ascii="Wingdings" w:hAnsi="Wingdings" w:hint="default"/>
+        <w:sz w:val="20"/>
+      </w:rPr>
+    </w:lvl>
+    <w:lvl w:ilvl="7" w:tentative="1">
+      <w:start w:val="1"/>
+      <w:numFmt w:val="bullet"/>
+      <w:lvlText w:val=""/>
+      <w:lvlJc w:val="left"/>
+      <w:pPr>
+        <w:tabs>
+          <w:tab w:val="num" w:pos="5760"/>
+        </w:tabs>
+        <w:ind w:left="5760" w:hanging="360"/>
+      </w:pPr>
+      <w:rPr>
+        <w:rFonts w:ascii="Wingdings" w:hAnsi="Wingdings" w:hint="default"/>
+        <w:sz w:val="20"/>
+      </w:rPr>
+    </w:lvl>
+    <w:lvl w:ilvl="8" w:tentative="1">
+      <w:start w:val="1"/>
+      <w:numFmt w:val="bullet"/>
+      <w:lvlText w:val=""/>
+      <w:lvlJc w:val="left"/>
+      <w:pPr>
+        <w:tabs>
+          <w:tab w:val="num" w:pos="6480"/>
+        </w:tabs>
+        <w:ind w:left="6480" w:hanging="360"/>
+      </w:pPr>
+      <w:rPr>
+        <w:rFonts w:ascii="Wingdings" w:hAnsi="Wingdings" w:hint="default"/>
+        <w:sz w:val="20"/>
+      </w:rPr>
+    </w:lvl>
+  </w:abstractNum>
+  <w:abstractNum w:abstractNumId="18" w15:restartNumberingAfterBreak="0">
     <w:nsid w:val="64F85D20"/>
     <w:multiLevelType w:val="multilevel"/>
     <w:tmpl w:val="DFE26B96"/>
@@ -3634,7 +4311,7 @@
       </w:rPr>
     </w:lvl>
   </w:abstractNum>
-  <w:abstractNum w:abstractNumId="14" w15:restartNumberingAfterBreak="0">
+  <w:abstractNum w:abstractNumId="19" w15:restartNumberingAfterBreak="0">
     <w:nsid w:val="696D50EC"/>
     <w:multiLevelType w:val="multilevel"/>
     <w:tmpl w:val="60B4458E"/>
@@ -3784,48 +4461,63 @@
     </w:lvl>
   </w:abstractNum>
   <w:num w:numId="1" w16cid:durableId="1376737594">
-    <w:abstractNumId w:val="7"/>
+    <w:abstractNumId w:val="9"/>
   </w:num>
   <w:num w:numId="2" w16cid:durableId="2118787649">
-    <w:abstractNumId w:val="10"/>
+    <w:abstractNumId w:val="12"/>
   </w:num>
   <w:num w:numId="3" w16cid:durableId="1616138544">
-    <w:abstractNumId w:val="13"/>
+    <w:abstractNumId w:val="18"/>
   </w:num>
   <w:num w:numId="4" w16cid:durableId="1866215706">
-    <w:abstractNumId w:val="14"/>
+    <w:abstractNumId w:val="19"/>
   </w:num>
   <w:num w:numId="5" w16cid:durableId="518154717">
-    <w:abstractNumId w:val="3"/>
+    <w:abstractNumId w:val="4"/>
   </w:num>
   <w:num w:numId="6" w16cid:durableId="342055633">
-    <w:abstractNumId w:val="4"/>
+    <w:abstractNumId w:val="5"/>
   </w:num>
   <w:num w:numId="7" w16cid:durableId="2104059601">
-    <w:abstractNumId w:val="11"/>
+    <w:abstractNumId w:val="13"/>
   </w:num>
   <w:num w:numId="8" w16cid:durableId="734619189">
     <w:abstractNumId w:val="2"/>
   </w:num>
   <w:num w:numId="9" w16cid:durableId="498472530">
-    <w:abstractNumId w:val="12"/>
+    <w:abstractNumId w:val="15"/>
   </w:num>
   <w:num w:numId="10" w16cid:durableId="496384769">
     <w:abstractNumId w:val="0"/>
   </w:num>
   <w:num w:numId="11" w16cid:durableId="779253853">
-    <w:abstractNumId w:val="5"/>
+    <w:abstractNumId w:val="6"/>
   </w:num>
   <w:num w:numId="12" w16cid:durableId="992490493">
-    <w:abstractNumId w:val="9"/>
+    <w:abstractNumId w:val="11"/>
   </w:num>
   <w:num w:numId="13" w16cid:durableId="542138140">
-    <w:abstractNumId w:val="6"/>
+    <w:abstractNumId w:val="7"/>
   </w:num>
   <w:num w:numId="14" w16cid:durableId="1467745230">
     <w:abstractNumId w:val="1"/>
   </w:num>
   <w:num w:numId="15" w16cid:durableId="519272517">
+    <w:abstractNumId w:val="10"/>
+  </w:num>
+  <w:num w:numId="16" w16cid:durableId="882913045">
+    <w:abstractNumId w:val="14"/>
+  </w:num>
+  <w:num w:numId="17" w16cid:durableId="640500924">
+    <w:abstractNumId w:val="17"/>
+  </w:num>
+  <w:num w:numId="18" w16cid:durableId="992298630">
+    <w:abstractNumId w:val="3"/>
+  </w:num>
+  <w:num w:numId="19" w16cid:durableId="1919442684">
+    <w:abstractNumId w:val="16"/>
+  </w:num>
+  <w:num w:numId="20" w16cid:durableId="914584105">
     <w:abstractNumId w:val="8"/>
   </w:num>
 </w:numbering>

</xml_diff>